<commit_message>
modified page number design
</commit_message>
<xml_diff>
--- a/include/cover-and-statement.docx
+++ b/include/cover-and-statement.docx
@@ -6,7 +6,6 @@
       <w:pPr>
         <w:jc w:val="center"/>
         <w:rPr>
-          <w:rFonts w:hint="eastAsia"/>
           <w:b/>
           <w:sz w:val="24"/>
         </w:rPr>
@@ -1355,7 +1354,7 @@
         <w:pStyle w:val="a4"/>
         <w:jc w:val="right"/>
         <w:rPr>
-          <w:rFonts w:hAnsi="宋体" w:cs="宋体" w:hint="eastAsia"/>
+          <w:rFonts w:hAnsi="宋体" w:cs="宋体"/>
           <w:szCs w:val="21"/>
         </w:rPr>
       </w:pPr>
@@ -1409,8 +1408,6 @@
       </w:r>
     </w:p>
     <w:sectPr>
-      <w:footerReference w:type="default" r:id="rId8"/>
-      <w:footerReference w:type="first" r:id="rId9"/>
       <w:pgSz w:w="11905" w:h="16838"/>
       <w:pgMar w:top="2098" w:right="1474" w:bottom="1984" w:left="1587" w:header="851" w:footer="680" w:gutter="0"/>
       <w:pgNumType w:start="26"/>
@@ -1439,358 +1436,6 @@
     </w:p>
   </w:endnote>
 </w:endnotes>
-</file>
-
-<file path=word/footer1.xml><?xml version="1.0" encoding="utf-8"?>
-<w:ftr xmlns:wpc="http://schemas.microsoft.com/office/word/2010/wordprocessingCanvas" xmlns:cx="http://schemas.microsoft.com/office/drawing/2014/chartex" xmlns:cx1="http://schemas.microsoft.com/office/drawing/2015/9/8/chartex" xmlns:cx2="http://schemas.microsoft.com/office/drawing/2015/10/21/chartex" xmlns:cx3="http://schemas.microsoft.com/office/drawing/2016/5/9/chartex" xmlns:cx4="http://schemas.microsoft.com/office/drawing/2016/5/10/chartex" xmlns:cx5="http://schemas.microsoft.com/office/drawing/2016/5/11/chartex" xmlns:cx6="http://schemas.microsoft.com/office/drawing/2016/5/12/chartex" xmlns:cx7="http://schemas.microsoft.com/office/drawing/2016/5/13/chartex" xmlns:cx8="http://schemas.microsoft.com/office/drawing/2016/5/14/chartex" xmlns:mc="http://schemas.openxmlformats.org/markup-compatibility/2006" xmlns:aink="http://schemas.microsoft.com/office/drawing/2016/ink" xmlns:am3d="http://schemas.microsoft.com/office/drawing/2017/model3d" xmlns:o="urn:schemas-microsoft-com:office:office" xmlns:r="http://schemas.openxmlformats.org/officeDocument/2006/relationships" xmlns:m="http://schemas.openxmlformats.org/officeDocument/2006/math" xmlns:v="urn:schemas-microsoft-com:vml" xmlns:wp14="http://schemas.microsoft.com/office/word/2010/wordprocessingDrawing" xmlns:wp="http://schemas.openxmlformats.org/drawingml/2006/wordprocessingDrawing" xmlns:w10="urn:schemas-microsoft-com:office:word" xmlns:w="http://schemas.openxmlformats.org/wordprocessingml/2006/main" xmlns:w14="http://schemas.microsoft.com/office/word/2010/wordml" xmlns:w15="http://schemas.microsoft.com/office/word/2012/wordml" xmlns:w16cex="http://schemas.microsoft.com/office/word/2018/wordml/cex" xmlns:w16cid="http://schemas.microsoft.com/office/word/2016/wordml/cid" xmlns:w16="http://schemas.microsoft.com/office/word/2018/wordml" xmlns:w16sdtdh="http://schemas.microsoft.com/office/word/2020/wordml/sdtdatahash" xmlns:w16se="http://schemas.microsoft.com/office/word/2015/wordml/symex" xmlns:wpg="http://schemas.microsoft.com/office/word/2010/wordprocessingGroup" xmlns:wpi="http://schemas.microsoft.com/office/word/2010/wordprocessingInk" xmlns:wne="http://schemas.microsoft.com/office/word/2006/wordml" xmlns:wps="http://schemas.microsoft.com/office/word/2010/wordprocessingShape" mc:Ignorable="w14 w15 w16se w16cid w16 w16cex w16sdtdh wp14">
-  <w:p>
-    <w:pPr>
-      <w:pStyle w:val="a8"/>
-    </w:pPr>
-    <w:r>
-      <w:rPr>
-        <w:noProof/>
-      </w:rPr>
-      <mc:AlternateContent>
-        <mc:Choice Requires="wps">
-          <w:drawing>
-            <wp:anchor distT="0" distB="0" distL="114300" distR="114300" simplePos="0" relativeHeight="251656192" behindDoc="0" locked="0" layoutInCell="1" allowOverlap="1" wp14:anchorId="3F5A81E1" wp14:editId="0E3565E4">
-              <wp:simplePos x="0" y="0"/>
-              <wp:positionH relativeFrom="margin">
-                <wp:align>center</wp:align>
-              </wp:positionH>
-              <wp:positionV relativeFrom="paragraph">
-                <wp:posOffset>0</wp:posOffset>
-              </wp:positionV>
-              <wp:extent cx="1828800" cy="1828800"/>
-              <wp:effectExtent l="0" t="0" r="0" b="0"/>
-              <wp:wrapNone/>
-              <wp:docPr id="6" name="文本框 9"/>
-              <wp:cNvGraphicFramePr>
-                <a:graphicFrameLocks xmlns:a="http://schemas.openxmlformats.org/drawingml/2006/main"/>
-              </wp:cNvGraphicFramePr>
-              <a:graphic xmlns:a="http://schemas.openxmlformats.org/drawingml/2006/main">
-                <a:graphicData uri="http://schemas.microsoft.com/office/word/2010/wordprocessingShape">
-                  <wps:wsp>
-                    <wps:cNvSpPr txBox="1">
-                      <a:spLocks/>
-                    </wps:cNvSpPr>
-                    <wps:spPr bwMode="auto">
-                      <a:xfrm>
-                        <a:off x="0" y="0"/>
-                        <a:ext cx="1828800" cy="1828800"/>
-                      </a:xfrm>
-                      <a:prstGeom prst="rect">
-                        <a:avLst/>
-                      </a:prstGeom>
-                      <a:noFill/>
-                      <a:ln>
-                        <a:noFill/>
-                      </a:ln>
-                      <a:extLst>
-                        <a:ext uri="{909E8E84-426E-40DD-AFC4-6F175D3DCCD1}">
-                          <a14:hiddenFill xmlns:a14="http://schemas.microsoft.com/office/drawing/2010/main">
-                            <a:solidFill>
-                              <a:srgbClr val="FFFFFF"/>
-                            </a:solidFill>
-                          </a14:hiddenFill>
-                        </a:ext>
-                        <a:ext uri="{91240B29-F687-4F45-9708-019B960494DF}">
-                          <a14:hiddenLine xmlns:a14="http://schemas.microsoft.com/office/drawing/2010/main" w="9525">
-                            <a:solidFill>
-                              <a:srgbClr val="000000"/>
-                            </a:solidFill>
-                            <a:miter lim="800000"/>
-                            <a:headEnd/>
-                            <a:tailEnd/>
-                          </a14:hiddenLine>
-                        </a:ext>
-                      </a:extLst>
-                    </wps:spPr>
-                    <wps:txbx>
-                      <w:txbxContent>
-                        <w:p>
-                          <w:pPr>
-                            <w:pStyle w:val="a8"/>
-                            <w:rPr>
-                              <w:rStyle w:val="a5"/>
-                            </w:rPr>
-                          </w:pPr>
-                          <w:r>
-                            <w:fldChar w:fldCharType="begin"/>
-                          </w:r>
-                          <w:r>
-                            <w:rPr>
-                              <w:rStyle w:val="a5"/>
-                            </w:rPr>
-                            <w:instrText xml:space="preserve">PAGE  </w:instrText>
-                          </w:r>
-                          <w:r>
-                            <w:fldChar w:fldCharType="separate"/>
-                          </w:r>
-                          <w:r>
-                            <w:rPr>
-                              <w:rStyle w:val="a5"/>
-                            </w:rPr>
-                            <w:t>43</w:t>
-                          </w:r>
-                          <w:r>
-                            <w:fldChar w:fldCharType="end"/>
-                          </w:r>
-                        </w:p>
-                      </w:txbxContent>
-                    </wps:txbx>
-                    <wps:bodyPr rot="0" vert="horz" wrap="none" lIns="0" tIns="0" rIns="0" bIns="0" anchor="t" anchorCtr="0" upright="1">
-                      <a:spAutoFit/>
-                    </wps:bodyPr>
-                  </wps:wsp>
-                </a:graphicData>
-              </a:graphic>
-              <wp14:sizeRelH relativeFrom="page">
-                <wp14:pctWidth>0</wp14:pctWidth>
-              </wp14:sizeRelH>
-              <wp14:sizeRelV relativeFrom="page">
-                <wp14:pctHeight>0</wp14:pctHeight>
-              </wp14:sizeRelV>
-            </wp:anchor>
-          </w:drawing>
-        </mc:Choice>
-        <mc:Fallback>
-          <w:pict>
-            <v:shapetype w14:anchorId="3F5A81E1" id="_x0000_t202" coordsize="21600,21600" o:spt="202" path="m,l,21600r21600,l21600,xe">
-              <v:stroke joinstyle="miter"/>
-              <v:path gradientshapeok="t" o:connecttype="rect"/>
-            </v:shapetype>
-            <v:shape id="文本框 9" o:spid="_x0000_s1026" type="#_x0000_t202" style="position:absolute;margin-left:0;margin-top:0;width:2in;height:2in;z-index:251656192;visibility:visible;mso-wrap-style:none;mso-width-percent:0;mso-height-percent:0;mso-wrap-distance-left:9pt;mso-wrap-distance-top:0;mso-wrap-distance-right:9pt;mso-wrap-distance-bottom:0;mso-position-horizontal:center;mso-position-horizontal-relative:margin;mso-position-vertical:absolute;mso-position-vertical-relative:text;mso-width-percent:0;mso-height-percent:0;mso-width-relative:page;mso-height-relative:page;v-text-anchor:top" o:gfxdata="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" filled="f" stroked="f">
-              <v:path arrowok="t"/>
-              <v:textbox style="mso-fit-shape-to-text:t" inset="0,0,0,0">
-                <w:txbxContent>
-                  <w:p>
-                    <w:pPr>
-                      <w:pStyle w:val="a8"/>
-                      <w:rPr>
-                        <w:rStyle w:val="a5"/>
-                      </w:rPr>
-                    </w:pPr>
-                    <w:r>
-                      <w:fldChar w:fldCharType="begin"/>
-                    </w:r>
-                    <w:r>
-                      <w:rPr>
-                        <w:rStyle w:val="a5"/>
-                      </w:rPr>
-                      <w:instrText xml:space="preserve">PAGE  </w:instrText>
-                    </w:r>
-                    <w:r>
-                      <w:fldChar w:fldCharType="separate"/>
-                    </w:r>
-                    <w:r>
-                      <w:rPr>
-                        <w:rStyle w:val="a5"/>
-                      </w:rPr>
-                      <w:t>43</w:t>
-                    </w:r>
-                    <w:r>
-                      <w:fldChar w:fldCharType="end"/>
-                    </w:r>
-                  </w:p>
-                </w:txbxContent>
-              </v:textbox>
-              <w10:wrap anchorx="margin"/>
-            </v:shape>
-          </w:pict>
-        </mc:Fallback>
-      </mc:AlternateContent>
-    </w:r>
-  </w:p>
-</w:ftr>
-</file>
-
-<file path=word/footer2.xml><?xml version="1.0" encoding="utf-8"?>
-<w:ftr xmlns:wpc="http://schemas.microsoft.com/office/word/2010/wordprocessingCanvas" xmlns:cx="http://schemas.microsoft.com/office/drawing/2014/chartex" xmlns:cx1="http://schemas.microsoft.com/office/drawing/2015/9/8/chartex" xmlns:cx2="http://schemas.microsoft.com/office/drawing/2015/10/21/chartex" xmlns:cx3="http://schemas.microsoft.com/office/drawing/2016/5/9/chartex" xmlns:cx4="http://schemas.microsoft.com/office/drawing/2016/5/10/chartex" xmlns:cx5="http://schemas.microsoft.com/office/drawing/2016/5/11/chartex" xmlns:cx6="http://schemas.microsoft.com/office/drawing/2016/5/12/chartex" xmlns:cx7="http://schemas.microsoft.com/office/drawing/2016/5/13/chartex" xmlns:cx8="http://schemas.microsoft.com/office/drawing/2016/5/14/chartex" xmlns:mc="http://schemas.openxmlformats.org/markup-compatibility/2006" xmlns:aink="http://schemas.microsoft.com/office/drawing/2016/ink" xmlns:am3d="http://schemas.microsoft.com/office/drawing/2017/model3d" xmlns:o="urn:schemas-microsoft-com:office:office" xmlns:r="http://schemas.openxmlformats.org/officeDocument/2006/relationships" xmlns:m="http://schemas.openxmlformats.org/officeDocument/2006/math" xmlns:v="urn:schemas-microsoft-com:vml" xmlns:wp14="http://schemas.microsoft.com/office/word/2010/wordprocessingDrawing" xmlns:wp="http://schemas.openxmlformats.org/drawingml/2006/wordprocessingDrawing" xmlns:w10="urn:schemas-microsoft-com:office:word" xmlns:w="http://schemas.openxmlformats.org/wordprocessingml/2006/main" xmlns:w14="http://schemas.microsoft.com/office/word/2010/wordml" xmlns:w15="http://schemas.microsoft.com/office/word/2012/wordml" xmlns:w16cex="http://schemas.microsoft.com/office/word/2018/wordml/cex" xmlns:w16cid="http://schemas.microsoft.com/office/word/2016/wordml/cid" xmlns:w16="http://schemas.microsoft.com/office/word/2018/wordml" xmlns:w16sdtdh="http://schemas.microsoft.com/office/word/2020/wordml/sdtdatahash" xmlns:w16se="http://schemas.microsoft.com/office/word/2015/wordml/symex" xmlns:wpg="http://schemas.microsoft.com/office/word/2010/wordprocessingGroup" xmlns:wpi="http://schemas.microsoft.com/office/word/2010/wordprocessingInk" xmlns:wne="http://schemas.microsoft.com/office/word/2006/wordml" xmlns:wps="http://schemas.microsoft.com/office/word/2010/wordprocessingShape" mc:Ignorable="w14 w15 w16se w16cid w16 w16cex w16sdtdh wp14">
-  <w:p>
-    <w:pPr>
-      <w:pStyle w:val="a8"/>
-      <w:tabs>
-        <w:tab w:val="clear" w:pos="4153"/>
-        <w:tab w:val="left" w:pos="5213"/>
-      </w:tabs>
-    </w:pPr>
-    <w:r>
-      <w:rPr>
-        <w:noProof/>
-      </w:rPr>
-      <mc:AlternateContent>
-        <mc:Choice Requires="wps">
-          <w:drawing>
-            <wp:anchor distT="0" distB="0" distL="114300" distR="114300" simplePos="0" relativeHeight="251661312" behindDoc="0" locked="0" layoutInCell="1" allowOverlap="1" wp14:anchorId="31928471" wp14:editId="5CEFA7C2">
-              <wp:simplePos x="0" y="0"/>
-              <wp:positionH relativeFrom="margin">
-                <wp:align>center</wp:align>
-              </wp:positionH>
-              <wp:positionV relativeFrom="paragraph">
-                <wp:posOffset>0</wp:posOffset>
-              </wp:positionV>
-              <wp:extent cx="1828800" cy="1828800"/>
-              <wp:effectExtent l="0" t="0" r="0" b="0"/>
-              <wp:wrapNone/>
-              <wp:docPr id="5" name="文本框 14"/>
-              <wp:cNvGraphicFramePr>
-                <a:graphicFrameLocks xmlns:a="http://schemas.openxmlformats.org/drawingml/2006/main"/>
-              </wp:cNvGraphicFramePr>
-              <a:graphic xmlns:a="http://schemas.openxmlformats.org/drawingml/2006/main">
-                <a:graphicData uri="http://schemas.microsoft.com/office/word/2010/wordprocessingShape">
-                  <wps:wsp>
-                    <wps:cNvSpPr txBox="1">
-                      <a:spLocks/>
-                    </wps:cNvSpPr>
-                    <wps:spPr bwMode="auto">
-                      <a:xfrm>
-                        <a:off x="0" y="0"/>
-                        <a:ext cx="1828800" cy="1828800"/>
-                      </a:xfrm>
-                      <a:prstGeom prst="rect">
-                        <a:avLst/>
-                      </a:prstGeom>
-                      <a:noFill/>
-                      <a:ln>
-                        <a:noFill/>
-                      </a:ln>
-                      <a:extLst>
-                        <a:ext uri="{909E8E84-426E-40DD-AFC4-6F175D3DCCD1}">
-                          <a14:hiddenFill xmlns:a14="http://schemas.microsoft.com/office/drawing/2010/main">
-                            <a:solidFill>
-                              <a:srgbClr val="FFFFFF"/>
-                            </a:solidFill>
-                          </a14:hiddenFill>
-                        </a:ext>
-                        <a:ext uri="{91240B29-F687-4F45-9708-019B960494DF}">
-                          <a14:hiddenLine xmlns:a14="http://schemas.microsoft.com/office/drawing/2010/main" w="9525">
-                            <a:solidFill>
-                              <a:srgbClr val="000000"/>
-                            </a:solidFill>
-                            <a:miter lim="800000"/>
-                            <a:headEnd/>
-                            <a:tailEnd/>
-                          </a14:hiddenLine>
-                        </a:ext>
-                      </a:extLst>
-                    </wps:spPr>
-                    <wps:txbx>
-                      <w:txbxContent>
-                        <w:p>
-                          <w:pPr>
-                            <w:pStyle w:val="a8"/>
-                          </w:pPr>
-                          <w:r>
-                            <w:rPr>
-                              <w:rFonts w:hint="eastAsia"/>
-                            </w:rPr>
-                            <w:fldChar w:fldCharType="begin"/>
-                          </w:r>
-                          <w:r>
-                            <w:rPr>
-                              <w:rFonts w:hint="eastAsia"/>
-                            </w:rPr>
-                            <w:instrText xml:space="preserve"> PAGE  \* MERGEFORMAT </w:instrText>
-                          </w:r>
-                          <w:r>
-                            <w:rPr>
-                              <w:rFonts w:hint="eastAsia"/>
-                            </w:rPr>
-                            <w:fldChar w:fldCharType="separate"/>
-                          </w:r>
-                          <w:r>
-                            <w:rPr>
-                              <w:rFonts w:hint="eastAsia"/>
-                            </w:rPr>
-                            <w:t>1</w:t>
-                          </w:r>
-                          <w:r>
-                            <w:rPr>
-                              <w:rFonts w:hint="eastAsia"/>
-                            </w:rPr>
-                            <w:fldChar w:fldCharType="end"/>
-                          </w:r>
-                        </w:p>
-                      </w:txbxContent>
-                    </wps:txbx>
-                    <wps:bodyPr rot="0" vert="horz" wrap="none" lIns="0" tIns="0" rIns="0" bIns="0" anchor="t" anchorCtr="0" upright="1">
-                      <a:spAutoFit/>
-                    </wps:bodyPr>
-                  </wps:wsp>
-                </a:graphicData>
-              </a:graphic>
-              <wp14:sizeRelH relativeFrom="page">
-                <wp14:pctWidth>0</wp14:pctWidth>
-              </wp14:sizeRelH>
-              <wp14:sizeRelV relativeFrom="page">
-                <wp14:pctHeight>0</wp14:pctHeight>
-              </wp14:sizeRelV>
-            </wp:anchor>
-          </w:drawing>
-        </mc:Choice>
-        <mc:Fallback>
-          <w:pict>
-            <v:shapetype w14:anchorId="31928471" id="_x0000_t202" coordsize="21600,21600" o:spt="202" path="m,l,21600r21600,l21600,xe">
-              <v:stroke joinstyle="miter"/>
-              <v:path gradientshapeok="t" o:connecttype="rect"/>
-            </v:shapetype>
-            <v:shape id="文本框 14" o:spid="_x0000_s1027" type="#_x0000_t202" style="position:absolute;margin-left:0;margin-top:0;width:2in;height:2in;z-index:251661312;visibility:visible;mso-wrap-style:none;mso-width-percent:0;mso-height-percent:0;mso-wrap-distance-left:9pt;mso-wrap-distance-top:0;mso-wrap-distance-right:9pt;mso-wrap-distance-bottom:0;mso-position-horizontal:center;mso-position-horizontal-relative:margin;mso-position-vertical:absolute;mso-position-vertical-relative:text;mso-width-percent:0;mso-height-percent:0;mso-width-relative:page;mso-height-relative:page;v-text-anchor:top" o:gfxdata="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" filled="f" stroked="f">
-              <v:path arrowok="t"/>
-              <v:textbox style="mso-fit-shape-to-text:t" inset="0,0,0,0">
-                <w:txbxContent>
-                  <w:p>
-                    <w:pPr>
-                      <w:pStyle w:val="a8"/>
-                    </w:pPr>
-                    <w:r>
-                      <w:rPr>
-                        <w:rFonts w:hint="eastAsia"/>
-                      </w:rPr>
-                      <w:fldChar w:fldCharType="begin"/>
-                    </w:r>
-                    <w:r>
-                      <w:rPr>
-                        <w:rFonts w:hint="eastAsia"/>
-                      </w:rPr>
-                      <w:instrText xml:space="preserve"> PAGE  \* MERGEFORMAT </w:instrText>
-                    </w:r>
-                    <w:r>
-                      <w:rPr>
-                        <w:rFonts w:hint="eastAsia"/>
-                      </w:rPr>
-                      <w:fldChar w:fldCharType="separate"/>
-                    </w:r>
-                    <w:r>
-                      <w:rPr>
-                        <w:rFonts w:hint="eastAsia"/>
-                      </w:rPr>
-                      <w:t>1</w:t>
-                    </w:r>
-                    <w:r>
-                      <w:rPr>
-                        <w:rFonts w:hint="eastAsia"/>
-                      </w:rPr>
-                      <w:fldChar w:fldCharType="end"/>
-                    </w:r>
-                  </w:p>
-                </w:txbxContent>
-              </v:textbox>
-              <w10:wrap anchorx="margin"/>
-            </v:shape>
-          </w:pict>
-        </mc:Fallback>
-      </mc:AlternateContent>
-    </w:r>
-    <w:r>
-      <w:rPr>
-        <w:rFonts w:hint="eastAsia"/>
-      </w:rPr>
-      <w:tab/>
-    </w:r>
-  </w:p>
-</w:ftr>
 </file>
 
 <file path=word/footnotes.xml><?xml version="1.0" encoding="utf-8"?>

</xml_diff>

<commit_message>
font size modified in cover-and-statement
</commit_message>
<xml_diff>
--- a/include/cover-and-statement.docx
+++ b/include/cover-and-statement.docx
@@ -171,18 +171,17 @@
       </w:r>
       <w:r>
         <w:rPr>
+          <w:rFonts w:hint="eastAsia"/>
+          <w:sz w:val="32"/>
+          <w:szCs w:val="32"/>
+        </w:rPr>
+        <w:t xml:space="preserve"> </w:t>
+      </w:r>
+      <w:r>
+        <w:rPr>
           <w:rFonts w:ascii="楷体" w:eastAsia="楷体" w:hAnsi="楷体" w:hint="eastAsia"/>
-          <w:sz w:val="32"/>
-          <w:szCs w:val="32"/>
-          <w:u w:val="single"/>
-        </w:rPr>
-        <w:t>结</w:t>
-      </w:r>
-      <w:r>
-        <w:rPr>
-          <w:rFonts w:ascii="楷体" w:eastAsia="楷体" w:hAnsi="楷体" w:hint="eastAsia"/>
-          <w:sz w:val="32"/>
-          <w:szCs w:val="32"/>
+          <w:sz w:val="30"/>
+          <w:szCs w:val="30"/>
           <w:u w:val="single"/>
         </w:rPr>
         <w:t xml:space="preserve">这是研究课题 </w:t>
@@ -194,7 +193,25 @@
           <w:szCs w:val="32"/>
           <w:u w:val="single"/>
         </w:rPr>
-        <w:t xml:space="preserve">                       </w:t>
+        <w:t xml:space="preserve">            </w:t>
+      </w:r>
+      <w:r>
+        <w:rPr>
+          <w:rFonts w:ascii="楷体" w:eastAsia="楷体" w:hAnsi="楷体"/>
+          <w:sz w:val="32"/>
+          <w:szCs w:val="32"/>
+          <w:u w:val="single"/>
+        </w:rPr>
+        <w:t xml:space="preserve"> </w:t>
+      </w:r>
+      <w:r>
+        <w:rPr>
+          <w:rFonts w:ascii="楷体" w:eastAsia="楷体" w:hAnsi="楷体"/>
+          <w:sz w:val="32"/>
+          <w:szCs w:val="32"/>
+          <w:u w:val="single"/>
+        </w:rPr>
+        <w:t xml:space="preserve">           </w:t>
       </w:r>
     </w:p>
     <w:p>
@@ -221,24 +238,50 @@
           <w:rFonts w:ascii="宋体" w:hint="eastAsia"/>
           <w:sz w:val="32"/>
           <w:szCs w:val="32"/>
-          <w:u w:val="single"/>
-        </w:rPr>
-        <w:t>YourEnglish</w:t>
-      </w:r>
-      <w:r>
-        <w:rPr>
-          <w:rFonts w:ascii="宋体"/>
-          <w:sz w:val="32"/>
-          <w:szCs w:val="32"/>
-          <w:u w:val="single"/>
         </w:rPr>
         <w:t xml:space="preserve"> </w:t>
       </w:r>
       <w:r>
         <w:rPr>
           <w:rFonts w:ascii="宋体" w:hint="eastAsia"/>
-          <w:sz w:val="32"/>
-          <w:szCs w:val="32"/>
+          <w:sz w:val="30"/>
+          <w:szCs w:val="30"/>
+          <w:u w:val="single"/>
+        </w:rPr>
+        <w:t>Your</w:t>
+      </w:r>
+      <w:r>
+        <w:rPr>
+          <w:rFonts w:ascii="宋体"/>
+          <w:sz w:val="30"/>
+          <w:szCs w:val="30"/>
+          <w:u w:val="single"/>
+        </w:rPr>
+        <w:t xml:space="preserve"> </w:t>
+      </w:r>
+      <w:r>
+        <w:rPr>
+          <w:rFonts w:ascii="宋体" w:hint="eastAsia"/>
+          <w:sz w:val="30"/>
+          <w:szCs w:val="30"/>
+          <w:u w:val="single"/>
+        </w:rPr>
+        <w:t>English</w:t>
+      </w:r>
+      <w:r>
+        <w:rPr>
+          <w:rFonts w:ascii="宋体"/>
+          <w:sz w:val="30"/>
+          <w:szCs w:val="30"/>
+          <w:u w:val="single"/>
+        </w:rPr>
+        <w:t xml:space="preserve"> </w:t>
+      </w:r>
+      <w:r>
+        <w:rPr>
+          <w:rFonts w:ascii="宋体" w:hint="eastAsia"/>
+          <w:sz w:val="30"/>
+          <w:szCs w:val="30"/>
           <w:u w:val="single"/>
         </w:rPr>
         <w:t>Title</w:t>
@@ -246,141 +289,153 @@
       <w:r>
         <w:rPr>
           <w:rFonts w:ascii="宋体"/>
-          <w:sz w:val="32"/>
-          <w:szCs w:val="32"/>
-          <w:u w:val="single"/>
-        </w:rPr>
-        <w:t xml:space="preserve"> </w:t>
-      </w:r>
+          <w:sz w:val="30"/>
+          <w:szCs w:val="30"/>
+          <w:u w:val="single"/>
+        </w:rPr>
+        <w:t xml:space="preserve"> </w:t>
+      </w:r>
+      <w:proofErr w:type="spellStart"/>
       <w:r>
         <w:rPr>
           <w:rFonts w:ascii="宋体" w:hint="eastAsia"/>
-          <w:sz w:val="32"/>
-          <w:szCs w:val="32"/>
+          <w:sz w:val="30"/>
+          <w:szCs w:val="30"/>
           <w:u w:val="single"/>
         </w:rPr>
         <w:t>bula</w:t>
       </w:r>
-      <w:r>
-        <w:rPr>
-          <w:rFonts w:ascii="宋体"/>
-          <w:sz w:val="32"/>
-          <w:szCs w:val="32"/>
-          <w:u w:val="single"/>
-        </w:rPr>
-        <w:t xml:space="preserve"> </w:t>
-      </w:r>
+      <w:proofErr w:type="spellEnd"/>
+      <w:r>
+        <w:rPr>
+          <w:rFonts w:ascii="宋体"/>
+          <w:sz w:val="30"/>
+          <w:szCs w:val="30"/>
+          <w:u w:val="single"/>
+        </w:rPr>
+        <w:t xml:space="preserve"> </w:t>
+      </w:r>
+      <w:proofErr w:type="spellStart"/>
       <w:r>
         <w:rPr>
           <w:rFonts w:ascii="宋体" w:hint="eastAsia"/>
-          <w:sz w:val="32"/>
-          <w:szCs w:val="32"/>
+          <w:sz w:val="30"/>
+          <w:szCs w:val="30"/>
           <w:u w:val="single"/>
         </w:rPr>
         <w:t>bula</w:t>
       </w:r>
-      <w:r>
-        <w:rPr>
-          <w:rFonts w:ascii="宋体"/>
-          <w:sz w:val="32"/>
-          <w:szCs w:val="32"/>
-          <w:u w:val="single"/>
-        </w:rPr>
-        <w:t xml:space="preserve"> </w:t>
-      </w:r>
+      <w:proofErr w:type="spellEnd"/>
+      <w:r>
+        <w:rPr>
+          <w:rFonts w:ascii="宋体"/>
+          <w:sz w:val="30"/>
+          <w:szCs w:val="30"/>
+          <w:u w:val="single"/>
+        </w:rPr>
+        <w:t xml:space="preserve"> </w:t>
+      </w:r>
+      <w:proofErr w:type="spellStart"/>
       <w:r>
         <w:rPr>
           <w:rFonts w:ascii="宋体" w:hint="eastAsia"/>
-          <w:sz w:val="32"/>
-          <w:szCs w:val="32"/>
+          <w:sz w:val="30"/>
+          <w:szCs w:val="30"/>
           <w:u w:val="single"/>
         </w:rPr>
         <w:t>bula</w:t>
       </w:r>
-      <w:r>
-        <w:rPr>
-          <w:rFonts w:ascii="宋体"/>
-          <w:sz w:val="32"/>
-          <w:szCs w:val="32"/>
-          <w:u w:val="single"/>
-        </w:rPr>
-        <w:t xml:space="preserve"> </w:t>
-      </w:r>
+      <w:proofErr w:type="spellEnd"/>
+      <w:r>
+        <w:rPr>
+          <w:rFonts w:ascii="宋体"/>
+          <w:sz w:val="30"/>
+          <w:szCs w:val="30"/>
+          <w:u w:val="single"/>
+        </w:rPr>
+        <w:t xml:space="preserve">  </w:t>
+      </w:r>
+      <w:r>
+        <w:rPr>
+          <w:rFonts w:ascii="宋体"/>
+          <w:sz w:val="30"/>
+          <w:szCs w:val="30"/>
+          <w:u w:val="single"/>
+        </w:rPr>
+        <w:t xml:space="preserve"> </w:t>
+      </w:r>
+      <w:r>
+        <w:rPr>
+          <w:rFonts w:ascii="宋体"/>
+          <w:sz w:val="30"/>
+          <w:szCs w:val="30"/>
+          <w:u w:val="single"/>
+        </w:rPr>
+        <w:t xml:space="preserve">   </w:t>
+      </w:r>
+    </w:p>
+    <w:p>
+      <w:pPr>
+        <w:spacing w:beforeLines="20" w:before="48"/>
+        <w:ind w:firstLineChars="900" w:firstLine="2700"/>
+        <w:rPr>
+          <w:rFonts w:ascii="宋体"/>
+          <w:sz w:val="30"/>
+          <w:szCs w:val="30"/>
+          <w:u w:val="single"/>
+        </w:rPr>
+      </w:pPr>
+      <w:proofErr w:type="spellStart"/>
       <w:r>
         <w:rPr>
           <w:rFonts w:ascii="宋体" w:hint="eastAsia"/>
-          <w:sz w:val="32"/>
-          <w:szCs w:val="32"/>
+          <w:sz w:val="30"/>
+          <w:szCs w:val="30"/>
           <w:u w:val="single"/>
         </w:rPr>
         <w:t>bula</w:t>
       </w:r>
-      <w:r>
-        <w:rPr>
-          <w:rFonts w:ascii="宋体"/>
-          <w:sz w:val="32"/>
-          <w:szCs w:val="32"/>
-          <w:u w:val="single"/>
-        </w:rPr>
-        <w:t xml:space="preserve"> </w:t>
-      </w:r>
-    </w:p>
-    <w:p>
-      <w:pPr>
-        <w:spacing w:beforeLines="20" w:before="48"/>
-        <w:ind w:firstLineChars="800" w:firstLine="2560"/>
-        <w:rPr>
-          <w:rFonts w:ascii="宋体"/>
-          <w:sz w:val="32"/>
-          <w:szCs w:val="32"/>
-          <w:u w:val="single"/>
-        </w:rPr>
-      </w:pPr>
+      <w:proofErr w:type="spellEnd"/>
+      <w:r>
+        <w:rPr>
+          <w:rFonts w:ascii="宋体"/>
+          <w:sz w:val="30"/>
+          <w:szCs w:val="30"/>
+          <w:u w:val="single"/>
+        </w:rPr>
+        <w:t xml:space="preserve"> </w:t>
+      </w:r>
+      <w:proofErr w:type="spellStart"/>
       <w:r>
         <w:rPr>
           <w:rFonts w:ascii="宋体" w:hint="eastAsia"/>
-          <w:sz w:val="32"/>
-          <w:szCs w:val="32"/>
+          <w:sz w:val="30"/>
+          <w:szCs w:val="30"/>
           <w:u w:val="single"/>
         </w:rPr>
         <w:t>bula</w:t>
       </w:r>
-      <w:r>
-        <w:rPr>
-          <w:rFonts w:ascii="宋体"/>
-          <w:sz w:val="32"/>
-          <w:szCs w:val="32"/>
-          <w:u w:val="single"/>
-        </w:rPr>
-        <w:t xml:space="preserve"> </w:t>
-      </w:r>
+      <w:proofErr w:type="spellEnd"/>
+      <w:r>
+        <w:rPr>
+          <w:rFonts w:ascii="宋体"/>
+          <w:sz w:val="30"/>
+          <w:szCs w:val="30"/>
+          <w:u w:val="single"/>
+        </w:rPr>
+        <w:t xml:space="preserve"> </w:t>
+      </w:r>
+      <w:proofErr w:type="spellStart"/>
       <w:r>
         <w:rPr>
           <w:rFonts w:ascii="宋体" w:hint="eastAsia"/>
-          <w:sz w:val="32"/>
-          <w:szCs w:val="32"/>
+          <w:sz w:val="30"/>
+          <w:szCs w:val="30"/>
           <w:u w:val="single"/>
         </w:rPr>
         <w:t>bula</w:t>
       </w:r>
-      <w:r>
-        <w:rPr>
-          <w:rFonts w:ascii="宋体"/>
-          <w:sz w:val="32"/>
-          <w:szCs w:val="32"/>
-          <w:u w:val="single"/>
-        </w:rPr>
-        <w:t xml:space="preserve"> </w:t>
-      </w:r>
-      <w:r>
-        <w:rPr>
-          <w:rFonts w:ascii="宋体" w:hint="eastAsia"/>
-          <w:sz w:val="32"/>
-          <w:szCs w:val="32"/>
-          <w:u w:val="single"/>
-        </w:rPr>
-        <w:t>bula</w:t>
-      </w:r>
+      <w:proofErr w:type="spellEnd"/>
     </w:p>
     <w:p>
       <w:pPr>
@@ -906,6 +961,7 @@
         </w:rPr>
         <w:t>指导教师：</w:t>
       </w:r>
+      <w:proofErr w:type="gramStart"/>
       <w:r>
         <w:rPr>
           <w:rFonts w:ascii="楷体" w:eastAsia="楷体" w:hAnsi="楷体" w:hint="eastAsia"/>
@@ -913,7 +969,17 @@
           <w:szCs w:val="32"/>
           <w:u w:val="single"/>
         </w:rPr>
-        <w:t xml:space="preserve">毕设导师 </w:t>
+        <w:t>毕设导师</w:t>
+      </w:r>
+      <w:proofErr w:type="gramEnd"/>
+      <w:r>
+        <w:rPr>
+          <w:rFonts w:ascii="楷体" w:eastAsia="楷体" w:hAnsi="楷体" w:hint="eastAsia"/>
+          <w:sz w:val="32"/>
+          <w:szCs w:val="32"/>
+          <w:u w:val="single"/>
+        </w:rPr>
+        <w:t xml:space="preserve"> </w:t>
       </w:r>
       <w:r>
         <w:rPr>

</xml_diff>